<commit_message>
updated slides and draft
</commit_message>
<xml_diff>
--- a/slides/guestLecture/defenseDraft.docx
+++ b/slides/guestLecture/defenseDraft.docx
@@ -173,7 +173,7 @@
         <w:pStyle w:val="BodyText"/>
       </w:pPr>
       <w:r>
-        <w:t xml:space="preserve">The new theory is thus also named after it, the official language field theory, or the OLF theory.</w:t>
+        <w:t xml:space="preserve">The new theory is also named after it, the official language field theory, or the OLF theory.</w:t>
       </w:r>
       <w:r>
         <w:t xml:space="preserve"> </w:t>
@@ -185,19 +185,37 @@
         <w:t xml:space="preserve"> </w:t>
       </w:r>
       <w:r>
-        <w:t xml:space="preserve">Instead, it influences as a magnetic field.</w:t>
-      </w:r>
-      <w:r>
-        <w:t xml:space="preserve"> </w:t>
-      </w:r>
-      <w:r>
-        <w:t xml:space="preserve">As the magnetic field pulling nails towards the magnet, the official language field pulls official language speakers towards the government, although not their physic bodies but mind.</w:t>
-      </w:r>
-      <w:r>
-        <w:t xml:space="preserve"> </w:t>
-      </w:r>
-      <w:r>
-        <w:t xml:space="preserve">In particular, the theory specifies three unique mechanisms that citizens’ attitudes towards the government, relationship with the government representatives, and political value are influenced by the official language field and reflected in the institutional, process, and concept-based trust.</w:t>
+        <w:t xml:space="preserve">Instead, it can produce an enduring and profound influence on the general population.</w:t>
+      </w:r>
+      <w:r>
+        <w:t xml:space="preserve"> </w:t>
+      </w:r>
+      <w:r>
+        <w:t xml:space="preserve">The government uses language policy to construct a field in which official language plays a unique role.</w:t>
+      </w:r>
+      <w:r>
+        <w:t xml:space="preserve"> </w:t>
+      </w:r>
+      <w:r>
+        <w:t xml:space="preserve">It serves as the primary inter-communal language and the unique voice of the government to present policies and laws and express political wills and attitudes.</w:t>
+      </w:r>
+      <w:r>
+        <w:t xml:space="preserve"> </w:t>
+      </w:r>
+      <w:r>
+        <w:t xml:space="preserve">People who use or are exposed to official language are thus more likely influenced by these field characteristics of the official language.</w:t>
+      </w:r>
+      <w:r>
+        <w:t xml:space="preserve"> </w:t>
+      </w:r>
+      <w:r>
+        <w:t xml:space="preserve">As in a magnetic field iron nails will be pulled towards the magnet, the official language also pulls social members in its field towards the government, although not physically but mentally.</w:t>
+      </w:r>
+      <w:r>
+        <w:t xml:space="preserve"> </w:t>
+      </w:r>
+      <w:r>
+        <w:t xml:space="preserve">In particular, the theory identifies the mechanisms of the official language field influences citizens in three aspects: their attitudes towards the government, relationship with the government representatives, and political values.</w:t>
       </w:r>
     </w:p>
     <w:p>
@@ -205,7 +223,7 @@
         <w:pStyle w:val="BodyText"/>
       </w:pPr>
       <w:r>
-        <w:t xml:space="preserve">My research conducts a comprehensive and systematic examination of the OLF theory through testing the consequences of its status and corpus planning on these three aspects from different aspects of official language.</w:t>
+        <w:t xml:space="preserve">I have inferences of these effect of official language field on citizens’ three types of political trust, that is, the institutional, process, and concept-based trust, and examine them empirically with data from different sources and aspect of official language.</w:t>
       </w:r>
       <w:r>
         <w:t xml:space="preserve"> </w:t>
@@ -454,7 +472,7 @@
     </w:lvl>
   </w:abstractNum>
   <w:abstractNum w:abstractNumId="990">
-    <w:nsid w:val="2ff66fd8"/>
+    <w:nsid w:val="6e3f2dcb"/>
     <w:multiLevelType w:val="multilevel"/>
     <w:lvl w:ilvl="0">
       <w:numFmt w:val="bullet"/>

</xml_diff>